<commit_message>
Update Tournament Official Calendar.docx
</commit_message>
<xml_diff>
--- a/DocumentsAndIco/Tournament Official Calendar.docx
+++ b/DocumentsAndIco/Tournament Official Calendar.docx
@@ -1228,18 +1228,33 @@
         <w:tc>
           <w:tcPr>
             <w:tcW w:w="569" w:type="pct"/>
-            <w:noWrap/>
-            <w:hideMark/>
-          </w:tcPr>
-          <w:p>
-            <w:pPr>
-              <w:rPr>
-                <w:rFonts w:eastAsia="Times New Roman" w:cstheme="minorHAnsi"/>
-                <w:sz w:val="24"/>
-                <w:szCs w:val="24"/>
-                <w:lang w:eastAsia="en-AU"/>
-              </w:rPr>
-            </w:pPr>
+            <w:shd w:val="clear" w:color="auto" w:fill="FF0000"/>
+            <w:noWrap/>
+            <w:hideMark/>
+          </w:tcPr>
+          <w:p>
+            <w:pPr>
+              <w:pStyle w:val="ListParagraph"/>
+              <w:numPr>
+                <w:ilvl w:val="0"/>
+                <w:numId w:val="1"/>
+              </w:numPr>
+              <w:rPr>
+                <w:rFonts w:eastAsia="Times New Roman" w:cstheme="minorHAnsi"/>
+                <w:sz w:val="24"/>
+                <w:szCs w:val="24"/>
+                <w:lang w:eastAsia="en-AU"/>
+              </w:rPr>
+            </w:pPr>
+            <w:r>
+              <w:rPr>
+                <w:rFonts w:eastAsia="Times New Roman" w:cstheme="minorHAnsi"/>
+                <w:sz w:val="24"/>
+                <w:szCs w:val="24"/>
+                <w:lang w:eastAsia="en-AU"/>
+              </w:rPr>
+              <w:t>Not enough players</w:t>
+            </w:r>
           </w:p>
         </w:tc>
         <w:tc>
@@ -1540,13 +1555,27 @@
           </w:tcPr>
           <w:p>
             <w:pPr>
-              <w:rPr>
-                <w:rFonts w:eastAsia="Times New Roman" w:cstheme="minorHAnsi"/>
-                <w:sz w:val="24"/>
-                <w:szCs w:val="24"/>
-                <w:lang w:eastAsia="en-AU"/>
-              </w:rPr>
-            </w:pPr>
+              <w:pStyle w:val="ListParagraph"/>
+              <w:numPr>
+                <w:ilvl w:val="0"/>
+                <w:numId w:val="1"/>
+              </w:numPr>
+              <w:rPr>
+                <w:rFonts w:eastAsia="Times New Roman" w:cstheme="minorHAnsi"/>
+                <w:sz w:val="24"/>
+                <w:szCs w:val="24"/>
+                <w:lang w:eastAsia="en-AU"/>
+              </w:rPr>
+            </w:pPr>
+            <w:r>
+              <w:rPr>
+                <w:rFonts w:eastAsia="Times New Roman" w:cstheme="minorHAnsi"/>
+                <w:sz w:val="24"/>
+                <w:szCs w:val="24"/>
+                <w:lang w:eastAsia="en-AU"/>
+              </w:rPr>
+              <w:t>APS</w:t>
+            </w:r>
           </w:p>
         </w:tc>
       </w:tr>
@@ -1808,13 +1837,27 @@
           </w:tcPr>
           <w:p>
             <w:pPr>
-              <w:rPr>
-                <w:rFonts w:eastAsia="Times New Roman" w:cstheme="minorHAnsi"/>
-                <w:sz w:val="24"/>
-                <w:szCs w:val="24"/>
-                <w:lang w:eastAsia="en-AU"/>
-              </w:rPr>
-            </w:pPr>
+              <w:pStyle w:val="ListParagraph"/>
+              <w:numPr>
+                <w:ilvl w:val="0"/>
+                <w:numId w:val="1"/>
+              </w:numPr>
+              <w:rPr>
+                <w:rFonts w:eastAsia="Times New Roman" w:cstheme="minorHAnsi"/>
+                <w:sz w:val="24"/>
+                <w:szCs w:val="24"/>
+                <w:lang w:eastAsia="en-AU"/>
+              </w:rPr>
+            </w:pPr>
+            <w:r>
+              <w:rPr>
+                <w:rFonts w:eastAsia="Times New Roman" w:cstheme="minorHAnsi"/>
+                <w:sz w:val="24"/>
+                <w:szCs w:val="24"/>
+                <w:lang w:eastAsia="en-AU"/>
+              </w:rPr>
+              <w:t>APS</w:t>
+            </w:r>
           </w:p>
         </w:tc>
       </w:tr>
@@ -1958,16 +2001,7 @@
                 <w:szCs w:val="24"/>
                 <w:lang w:eastAsia="en-AU"/>
               </w:rPr>
-              <w:t xml:space="preserve">MVP </w:t>
-            </w:r>
-            <w:r>
-              <w:rPr>
-                <w:rFonts w:eastAsia="Times New Roman" w:cstheme="minorHAnsi"/>
-                <w:sz w:val="24"/>
-                <w:szCs w:val="24"/>
-                <w:lang w:eastAsia="en-AU"/>
-              </w:rPr>
-              <w:t>Announced</w:t>
+              <w:t>MVP Announced</w:t>
             </w:r>
           </w:p>
           <w:p>
@@ -2052,13 +2086,27 @@
           </w:tcPr>
           <w:p>
             <w:pPr>
-              <w:rPr>
-                <w:rFonts w:eastAsia="Times New Roman" w:cstheme="minorHAnsi"/>
-                <w:sz w:val="24"/>
-                <w:szCs w:val="24"/>
-                <w:lang w:eastAsia="en-AU"/>
-              </w:rPr>
-            </w:pPr>
+              <w:pStyle w:val="ListParagraph"/>
+              <w:numPr>
+                <w:ilvl w:val="0"/>
+                <w:numId w:val="1"/>
+              </w:numPr>
+              <w:rPr>
+                <w:rFonts w:eastAsia="Times New Roman" w:cstheme="minorHAnsi"/>
+                <w:sz w:val="24"/>
+                <w:szCs w:val="24"/>
+                <w:lang w:eastAsia="en-AU"/>
+              </w:rPr>
+            </w:pPr>
+            <w:r>
+              <w:rPr>
+                <w:rFonts w:eastAsia="Times New Roman" w:cstheme="minorHAnsi"/>
+                <w:sz w:val="24"/>
+                <w:szCs w:val="24"/>
+                <w:lang w:eastAsia="en-AU"/>
+              </w:rPr>
+              <w:t>APS</w:t>
+            </w:r>
           </w:p>
         </w:tc>
       </w:tr>
@@ -2107,19 +2155,7 @@
                 <w:szCs w:val="32"/>
                 <w:lang w:eastAsia="en-AU"/>
               </w:rPr>
-              <w:t xml:space="preserve"> – FINALS</w:t>
-            </w:r>
-            <w:r>
-              <w:rPr>
-                <w:rFonts w:eastAsia="Times New Roman" w:cstheme="minorHAnsi"/>
-                <w:b/>
-                <w:bCs/>
-                <w:color w:val="000000"/>
-                <w:sz w:val="32"/>
-                <w:szCs w:val="32"/>
-                <w:lang w:eastAsia="en-AU"/>
-              </w:rPr>
-              <w:t xml:space="preserve"> / </w:t>
+              <w:t xml:space="preserve"> – FINALS / </w:t>
             </w:r>
             <w:r>
               <w:rPr>
@@ -2287,13 +2323,27 @@
           </w:tcPr>
           <w:p>
             <w:pPr>
-              <w:rPr>
-                <w:rFonts w:eastAsia="Times New Roman" w:cstheme="minorHAnsi"/>
-                <w:sz w:val="24"/>
-                <w:szCs w:val="24"/>
-                <w:lang w:eastAsia="en-AU"/>
-              </w:rPr>
-            </w:pPr>
+              <w:pStyle w:val="ListParagraph"/>
+              <w:numPr>
+                <w:ilvl w:val="0"/>
+                <w:numId w:val="1"/>
+              </w:numPr>
+              <w:rPr>
+                <w:rFonts w:eastAsia="Times New Roman" w:cstheme="minorHAnsi"/>
+                <w:sz w:val="24"/>
+                <w:szCs w:val="24"/>
+                <w:lang w:eastAsia="en-AU"/>
+              </w:rPr>
+            </w:pPr>
+            <w:r>
+              <w:rPr>
+                <w:rFonts w:eastAsia="Times New Roman" w:cstheme="minorHAnsi"/>
+                <w:sz w:val="24"/>
+                <w:szCs w:val="24"/>
+                <w:lang w:eastAsia="en-AU"/>
+              </w:rPr>
+              <w:t>APS</w:t>
+            </w:r>
           </w:p>
         </w:tc>
       </w:tr>
@@ -2758,7 +2808,7 @@
   <w:abstractNum w:abstractNumId="0" w15:restartNumberingAfterBreak="0">
     <w:nsid w:val="1F722199"/>
     <w:multiLevelType w:val="hybridMultilevel"/>
-    <w:tmpl w:val="577807AE"/>
+    <w:tmpl w:val="852EB952"/>
     <w:lvl w:ilvl="0" w:tplc="0C090001">
       <w:start w:val="1"/>
       <w:numFmt w:val="bullet"/>

</xml_diff>